<commit_message>
Create module for intensty plots
</commit_message>
<xml_diff>
--- a/GlycoDash_code_structure.docx
+++ b/GlycoDash_code_structure.docx
@@ -54,12 +54,14 @@
           <w:lang w:val="en-US"/>
         </w:rPr>
       </w:pPr>
+      <w:proofErr w:type="spellStart"/>
       <w:r>
         <w:rPr>
           <w:lang w:val="en-US"/>
         </w:rPr>
         <w:t>app_server.R</w:t>
       </w:r>
+      <w:proofErr w:type="spellEnd"/>
       <w:r>
         <w:rPr>
           <w:lang w:val="en-US"/>
@@ -95,12 +97,14 @@
           <w:lang w:val="en-US"/>
         </w:rPr>
       </w:pPr>
+      <w:proofErr w:type="spellStart"/>
       <w:r>
         <w:rPr>
           <w:lang w:val="en-US"/>
         </w:rPr>
         <w:t>app_ui.R</w:t>
       </w:r>
+      <w:proofErr w:type="spellEnd"/>
       <w:r>
         <w:rPr>
           <w:lang w:val="en-US"/>
@@ -179,20 +183,62 @@
         <w:rPr>
           <w:lang w:val="en-US"/>
         </w:rPr>
-        <w:t xml:space="preserve"> files contain the module ui and server functions.</w:t>
-      </w:r>
-    </w:p>
-    <w:p>
-      <w:pPr>
-        <w:rPr>
-          <w:lang w:val="en-US"/>
-        </w:rPr>
-      </w:pPr>
-      <w:r>
-        <w:rPr>
-          <w:lang w:val="en-US"/>
-        </w:rPr>
-        <w:t>‘mod_tab_’ files are modules in which the content of a tabPanel is created.</w:t>
+        <w:t xml:space="preserve"> files contain the module </w:t>
+      </w:r>
+      <w:proofErr w:type="spellStart"/>
+      <w:r>
+        <w:rPr>
+          <w:lang w:val="en-US"/>
+        </w:rPr>
+        <w:t>ui</w:t>
+      </w:r>
+      <w:proofErr w:type="spellEnd"/>
+      <w:r>
+        <w:rPr>
+          <w:lang w:val="en-US"/>
+        </w:rPr>
+        <w:t xml:space="preserve"> and server functions.</w:t>
+      </w:r>
+    </w:p>
+    <w:p>
+      <w:pPr>
+        <w:rPr>
+          <w:lang w:val="en-US"/>
+        </w:rPr>
+      </w:pPr>
+      <w:r>
+        <w:rPr>
+          <w:lang w:val="en-US"/>
+        </w:rPr>
+        <w:t>‘</w:t>
+      </w:r>
+      <w:proofErr w:type="spellStart"/>
+      <w:r>
+        <w:rPr>
+          <w:lang w:val="en-US"/>
+        </w:rPr>
+        <w:t>mod_tab</w:t>
+      </w:r>
+      <w:proofErr w:type="spellEnd"/>
+      <w:r>
+        <w:rPr>
+          <w:lang w:val="en-US"/>
+        </w:rPr>
+        <w:t xml:space="preserve">_’ files are modules in which the content of a </w:t>
+      </w:r>
+      <w:proofErr w:type="spellStart"/>
+      <w:r>
+        <w:rPr>
+          <w:lang w:val="en-US"/>
+        </w:rPr>
+        <w:t>tabPanel</w:t>
+      </w:r>
+      <w:proofErr w:type="spellEnd"/>
+      <w:r>
+        <w:rPr>
+          <w:lang w:val="en-US"/>
+        </w:rPr>
+        <w:t xml:space="preserve"> is created.</w:t>
       </w:r>
     </w:p>
     <w:p>
@@ -208,12 +254,21 @@
         </w:rPr>
         <w:t>‘</w:t>
       </w:r>
+      <w:proofErr w:type="spellStart"/>
       <w:r>
         <w:rPr>
           <w:color w:val="4472C4" w:themeColor="accent1"/>
           <w:lang w:val="en-US"/>
         </w:rPr>
-        <w:t>fct_</w:t>
+        <w:t>fct</w:t>
+      </w:r>
+      <w:proofErr w:type="spellEnd"/>
+      <w:r>
+        <w:rPr>
+          <w:color w:val="4472C4" w:themeColor="accent1"/>
+          <w:lang w:val="en-US"/>
+        </w:rPr>
+        <w:t>_</w:t>
       </w:r>
       <w:r>
         <w:rPr>
@@ -259,12 +314,14 @@
           <w:lang w:val="en-US"/>
         </w:rPr>
       </w:pPr>
+      <w:proofErr w:type="spellStart"/>
       <w:r>
         <w:rPr>
           <w:lang w:val="en-US"/>
         </w:rPr>
         <w:t>mod_data_import.R</w:t>
       </w:r>
+      <w:proofErr w:type="spellEnd"/>
     </w:p>
     <w:p>
       <w:pPr>
@@ -278,14 +335,22 @@
           <w:lang w:val="en-US"/>
         </w:rPr>
         <w:tab/>
+      </w:r>
+      <w:proofErr w:type="spellStart"/>
+      <w:r>
+        <w:rPr>
+          <w:lang w:val="en-US"/>
+        </w:rPr>
         <w:t>mod_read_lacytools.R</w:t>
       </w:r>
+      <w:proofErr w:type="spellEnd"/>
       <w:r>
         <w:rPr>
           <w:lang w:val="en-US"/>
         </w:rPr>
         <w:t xml:space="preserve"> / </w:t>
       </w:r>
+      <w:proofErr w:type="spellStart"/>
       <w:r>
         <w:rPr>
           <w:color w:val="4472C4" w:themeColor="accent1"/>
@@ -293,20 +358,28 @@
         </w:rPr>
         <w:t>fct_read_lacytools.R</w:t>
       </w:r>
-    </w:p>
-    <w:p>
-      <w:pPr>
-        <w:rPr>
-          <w:lang w:val="en-US"/>
-        </w:rPr>
-      </w:pPr>
-      <w:r>
-        <w:rPr>
-          <w:lang w:val="en-US"/>
-        </w:rPr>
-        <w:tab/>
+      <w:proofErr w:type="spellEnd"/>
+    </w:p>
+    <w:p>
+      <w:pPr>
+        <w:rPr>
+          <w:lang w:val="en-US"/>
+        </w:rPr>
+      </w:pPr>
+      <w:r>
+        <w:rPr>
+          <w:lang w:val="en-US"/>
+        </w:rPr>
+        <w:tab/>
+      </w:r>
+      <w:proofErr w:type="spellStart"/>
+      <w:r>
+        <w:rPr>
+          <w:lang w:val="en-US"/>
+        </w:rPr>
         <w:t>mod_add_sample_ids.R</w:t>
       </w:r>
+      <w:proofErr w:type="spellEnd"/>
       <w:r>
         <w:rPr>
           <w:lang w:val="en-US"/>
@@ -319,6 +392,7 @@
         </w:rPr>
         <w:t xml:space="preserve">/ </w:t>
       </w:r>
+      <w:proofErr w:type="spellStart"/>
       <w:r>
         <w:rPr>
           <w:color w:val="4472C4" w:themeColor="accent1"/>
@@ -326,66 +400,89 @@
         </w:rPr>
         <w:t>fct_add_sample_ids.R</w:t>
       </w:r>
-    </w:p>
-    <w:p>
-      <w:pPr>
-        <w:rPr>
-          <w:lang w:val="en-US"/>
-        </w:rPr>
-      </w:pPr>
-      <w:r>
-        <w:rPr>
-          <w:lang w:val="en-US"/>
-        </w:rPr>
-        <w:tab/>
-      </w:r>
-      <w:r>
-        <w:rPr>
-          <w:lang w:val="en-US"/>
-        </w:rPr>
-        <w:tab/>
+      <w:proofErr w:type="spellEnd"/>
+    </w:p>
+    <w:p>
+      <w:pPr>
+        <w:rPr>
+          <w:lang w:val="en-US"/>
+        </w:rPr>
+      </w:pPr>
+      <w:r>
+        <w:rPr>
+          <w:lang w:val="en-US"/>
+        </w:rPr>
+        <w:tab/>
+      </w:r>
+      <w:r>
+        <w:rPr>
+          <w:lang w:val="en-US"/>
+        </w:rPr>
+        <w:tab/>
+      </w:r>
+      <w:proofErr w:type="spellStart"/>
+      <w:r>
+        <w:rPr>
+          <w:lang w:val="en-US"/>
+        </w:rPr>
         <w:t>mod_process_plate_design.R</w:t>
       </w:r>
-    </w:p>
-    <w:p>
-      <w:pPr>
-        <w:rPr>
-          <w:lang w:val="en-US"/>
-        </w:rPr>
-      </w:pPr>
-      <w:r>
-        <w:rPr>
-          <w:lang w:val="en-US"/>
-        </w:rPr>
-        <w:tab/>
-      </w:r>
-      <w:r>
-        <w:rPr>
-          <w:lang w:val="en-US"/>
-        </w:rPr>
-        <w:tab/>
+      <w:proofErr w:type="spellEnd"/>
+    </w:p>
+    <w:p>
+      <w:pPr>
+        <w:rPr>
+          <w:lang w:val="en-US"/>
+        </w:rPr>
+      </w:pPr>
+      <w:r>
+        <w:rPr>
+          <w:lang w:val="en-US"/>
+        </w:rPr>
+        <w:tab/>
+      </w:r>
+      <w:r>
+        <w:rPr>
+          <w:lang w:val="en-US"/>
+        </w:rPr>
+        <w:tab/>
+      </w:r>
+      <w:proofErr w:type="spellStart"/>
+      <w:r>
+        <w:rPr>
+          <w:lang w:val="en-US"/>
+        </w:rPr>
         <w:t>mod_process_sample_list.R</w:t>
       </w:r>
-    </w:p>
-    <w:p>
-      <w:pPr>
-        <w:rPr>
-          <w:lang w:val="en-US"/>
-        </w:rPr>
-      </w:pPr>
-      <w:r>
-        <w:rPr>
-          <w:lang w:val="en-US"/>
-        </w:rPr>
-        <w:tab/>
+      <w:proofErr w:type="spellEnd"/>
+    </w:p>
+    <w:p>
+      <w:pPr>
+        <w:rPr>
+          <w:lang w:val="en-US"/>
+        </w:rPr>
+      </w:pPr>
+      <w:r>
+        <w:rPr>
+          <w:lang w:val="en-US"/>
+        </w:rPr>
+        <w:tab/>
+      </w:r>
+      <w:proofErr w:type="spellStart"/>
+      <w:r>
+        <w:rPr>
+          <w:lang w:val="en-US"/>
+        </w:rPr>
         <w:t>mod_add_sample_types.R</w:t>
       </w:r>
+      <w:proofErr w:type="spellEnd"/>
       <w:r>
         <w:rPr>
           <w:lang w:val="en-US"/>
         </w:rPr>
         <w:t xml:space="preserve"> / </w:t>
       </w:r>
+      <w:proofErr w:type="spellStart"/>
       <w:r>
         <w:rPr>
           <w:color w:val="4472C4" w:themeColor="accent1"/>
@@ -393,52 +490,68 @@
         </w:rPr>
         <w:t>fct_add_sample_types.R</w:t>
       </w:r>
-      <w:r>
-        <w:rPr>
-          <w:lang w:val="en-US"/>
-        </w:rPr>
-        <w:tab/>
-      </w:r>
-    </w:p>
-    <w:p>
-      <w:pPr>
-        <w:rPr>
-          <w:lang w:val="en-US"/>
-        </w:rPr>
-      </w:pPr>
-      <w:r>
-        <w:rPr>
-          <w:lang w:val="en-US"/>
-        </w:rPr>
-        <w:tab/>
-      </w:r>
-      <w:r>
-        <w:rPr>
-          <w:lang w:val="en-US"/>
-        </w:rPr>
-        <w:tab/>
+      <w:proofErr w:type="spellEnd"/>
+      <w:r>
+        <w:rPr>
+          <w:lang w:val="en-US"/>
+        </w:rPr>
+        <w:tab/>
+      </w:r>
+    </w:p>
+    <w:p>
+      <w:pPr>
+        <w:rPr>
+          <w:lang w:val="en-US"/>
+        </w:rPr>
+      </w:pPr>
+      <w:r>
+        <w:rPr>
+          <w:lang w:val="en-US"/>
+        </w:rPr>
+        <w:tab/>
+      </w:r>
+      <w:r>
+        <w:rPr>
+          <w:lang w:val="en-US"/>
+        </w:rPr>
+        <w:tab/>
+      </w:r>
+      <w:proofErr w:type="spellStart"/>
+      <w:r>
+        <w:rPr>
+          <w:lang w:val="en-US"/>
+        </w:rPr>
         <w:t>mod_process_sample_type_file.R</w:t>
       </w:r>
-    </w:p>
-    <w:p>
-      <w:pPr>
-        <w:rPr>
-          <w:lang w:val="en-US"/>
-        </w:rPr>
-      </w:pPr>
-      <w:r>
-        <w:rPr>
-          <w:lang w:val="en-US"/>
-        </w:rPr>
-        <w:tab/>
+      <w:proofErr w:type="spellEnd"/>
+    </w:p>
+    <w:p>
+      <w:pPr>
+        <w:rPr>
+          <w:lang w:val="en-US"/>
+        </w:rPr>
+      </w:pPr>
+      <w:r>
+        <w:rPr>
+          <w:lang w:val="en-US"/>
+        </w:rPr>
+        <w:tab/>
+      </w:r>
+      <w:proofErr w:type="spellStart"/>
+      <w:r>
+        <w:rPr>
+          <w:lang w:val="en-US"/>
+        </w:rPr>
         <w:t>mod_add_clusters.R</w:t>
       </w:r>
+      <w:proofErr w:type="spellEnd"/>
       <w:r>
         <w:rPr>
           <w:lang w:val="en-US"/>
         </w:rPr>
         <w:t xml:space="preserve"> / </w:t>
       </w:r>
+      <w:proofErr w:type="spellStart"/>
       <w:r>
         <w:rPr>
           <w:color w:val="4472C4" w:themeColor="accent1"/>
@@ -446,38 +559,47 @@
         </w:rPr>
         <w:t>fct_clusters.R</w:t>
       </w:r>
-      <w:r>
-        <w:rPr>
-          <w:lang w:val="en-US"/>
-        </w:rPr>
-        <w:tab/>
-      </w:r>
-      <w:r>
-        <w:rPr>
-          <w:lang w:val="en-US"/>
-        </w:rPr>
-        <w:tab/>
-      </w:r>
-    </w:p>
-    <w:p>
-      <w:pPr>
-        <w:rPr>
-          <w:lang w:val="en-US"/>
-        </w:rPr>
-      </w:pPr>
-      <w:r>
-        <w:rPr>
-          <w:lang w:val="en-US"/>
-        </w:rPr>
-        <w:tab/>
+      <w:proofErr w:type="spellEnd"/>
+      <w:r>
+        <w:rPr>
+          <w:lang w:val="en-US"/>
+        </w:rPr>
+        <w:tab/>
+      </w:r>
+      <w:r>
+        <w:rPr>
+          <w:lang w:val="en-US"/>
+        </w:rPr>
+        <w:tab/>
+      </w:r>
+    </w:p>
+    <w:p>
+      <w:pPr>
+        <w:rPr>
+          <w:lang w:val="en-US"/>
+        </w:rPr>
+      </w:pPr>
+      <w:r>
+        <w:rPr>
+          <w:lang w:val="en-US"/>
+        </w:rPr>
+        <w:tab/>
+      </w:r>
+      <w:proofErr w:type="spellStart"/>
+      <w:r>
+        <w:rPr>
+          <w:lang w:val="en-US"/>
+        </w:rPr>
         <w:t>mod_add_metadata.R</w:t>
       </w:r>
+      <w:proofErr w:type="spellEnd"/>
       <w:r>
         <w:rPr>
           <w:lang w:val="en-US"/>
         </w:rPr>
         <w:t xml:space="preserve"> / </w:t>
       </w:r>
+      <w:proofErr w:type="spellStart"/>
       <w:r>
         <w:rPr>
           <w:color w:val="4472C4" w:themeColor="accent1"/>
@@ -485,6 +607,7 @@
         </w:rPr>
         <w:t>fct_add_metadata.R</w:t>
       </w:r>
+      <w:proofErr w:type="spellEnd"/>
       <w:r>
         <w:rPr>
           <w:lang w:val="en-US"/>
@@ -504,18 +627,21 @@
         </w:rPr>
         <w:t xml:space="preserve"> </w:t>
       </w:r>
+      <w:proofErr w:type="spellStart"/>
       <w:r>
         <w:rPr>
           <w:lang w:val="en-US"/>
         </w:rPr>
         <w:t>mod_spectra_curation.R</w:t>
       </w:r>
+      <w:proofErr w:type="spellEnd"/>
       <w:r>
         <w:rPr>
           <w:lang w:val="en-US"/>
         </w:rPr>
         <w:t xml:space="preserve"> / </w:t>
       </w:r>
+      <w:proofErr w:type="spellStart"/>
       <w:r>
         <w:rPr>
           <w:color w:val="4472C4" w:themeColor="accent1"/>
@@ -523,19 +649,33 @@
         </w:rPr>
         <w:t>fct_spectra_curation.R</w:t>
       </w:r>
-    </w:p>
-    <w:p>
-      <w:pPr>
-        <w:rPr>
-          <w:lang w:val="en-US"/>
-        </w:rPr>
-      </w:pPr>
-      <w:r>
-        <w:rPr>
-          <w:lang w:val="en-US"/>
-        </w:rPr>
-        <w:tab/>
-        <w:t>mod_curate_based_on_</w:t>
+      <w:proofErr w:type="spellEnd"/>
+    </w:p>
+    <w:p>
+      <w:pPr>
+        <w:rPr>
+          <w:lang w:val="en-US"/>
+        </w:rPr>
+      </w:pPr>
+      <w:r>
+        <w:rPr>
+          <w:lang w:val="en-US"/>
+        </w:rPr>
+        <w:tab/>
+      </w:r>
+      <w:proofErr w:type="spellStart"/>
+      <w:r>
+        <w:rPr>
+          <w:lang w:val="en-US"/>
+        </w:rPr>
+        <w:t>mod_curate_based_on</w:t>
+      </w:r>
+      <w:proofErr w:type="spellEnd"/>
+      <w:r>
+        <w:rPr>
+          <w:lang w:val="en-US"/>
+        </w:rPr>
+        <w:t>_</w:t>
       </w:r>
       <w:r>
         <w:rPr>
@@ -543,67 +683,99 @@
         </w:rPr>
         <w:t xml:space="preserve"> </w:t>
       </w:r>
+      <w:proofErr w:type="spellStart"/>
       <w:r>
         <w:rPr>
           <w:lang w:val="en-US"/>
         </w:rPr>
         <w:t>controls.R</w:t>
       </w:r>
-    </w:p>
-    <w:p>
-      <w:pPr>
-        <w:rPr>
-          <w:lang w:val="en-US"/>
-        </w:rPr>
-      </w:pPr>
-      <w:r>
-        <w:rPr>
-          <w:lang w:val="en-US"/>
-        </w:rPr>
-        <w:tab/>
+      <w:proofErr w:type="spellEnd"/>
+    </w:p>
+    <w:p>
+      <w:pPr>
+        <w:rPr>
+          <w:lang w:val="en-US"/>
+        </w:rPr>
+      </w:pPr>
+      <w:r>
+        <w:rPr>
+          <w:lang w:val="en-US"/>
+        </w:rPr>
+        <w:tab/>
+      </w:r>
+      <w:proofErr w:type="spellStart"/>
+      <w:r>
+        <w:rPr>
+          <w:lang w:val="en-US"/>
+        </w:rPr>
         <w:t>mod_curate_based_on_percentiles.R</w:t>
       </w:r>
-    </w:p>
-    <w:p>
-      <w:pPr>
-        <w:rPr>
-          <w:lang w:val="en-US"/>
-        </w:rPr>
-      </w:pPr>
-      <w:r>
-        <w:rPr>
-          <w:lang w:val="en-US"/>
-        </w:rPr>
-        <w:tab/>
+      <w:proofErr w:type="spellEnd"/>
+    </w:p>
+    <w:p>
+      <w:pPr>
+        <w:rPr>
+          <w:lang w:val="en-US"/>
+        </w:rPr>
+      </w:pPr>
+      <w:r>
+        <w:rPr>
+          <w:lang w:val="en-US"/>
+        </w:rPr>
+        <w:tab/>
+      </w:r>
+      <w:proofErr w:type="spellStart"/>
+      <w:r>
+        <w:rPr>
+          <w:lang w:val="en-US"/>
+        </w:rPr>
         <w:t>mod_tab_cut_offs.R</w:t>
       </w:r>
-    </w:p>
-    <w:p>
-      <w:pPr>
-        <w:rPr>
-          <w:lang w:val="en-US"/>
-        </w:rPr>
-      </w:pPr>
-      <w:r>
-        <w:rPr>
-          <w:lang w:val="en-US"/>
-        </w:rPr>
-        <w:tab/>
+      <w:proofErr w:type="spellEnd"/>
+    </w:p>
+    <w:p>
+      <w:pPr>
+        <w:rPr>
+          <w:lang w:val="en-US"/>
+        </w:rPr>
+      </w:pPr>
+      <w:r>
+        <w:rPr>
+          <w:lang w:val="en-US"/>
+        </w:rPr>
+        <w:tab/>
+      </w:r>
+      <w:proofErr w:type="spellStart"/>
+      <w:r>
+        <w:rPr>
+          <w:lang w:val="en-US"/>
+        </w:rPr>
         <w:t>mod_tab_curated_spectra_plot.R</w:t>
       </w:r>
-    </w:p>
-    <w:p>
-      <w:pPr>
-        <w:rPr>
-          <w:lang w:val="en-US"/>
-        </w:rPr>
-      </w:pPr>
-      <w:r>
-        <w:rPr>
-          <w:lang w:val="en-US"/>
-        </w:rPr>
-        <w:t xml:space="preserve">mod_analyte_curation.R / </w:t>
-      </w:r>
+      <w:proofErr w:type="spellEnd"/>
+    </w:p>
+    <w:p>
+      <w:pPr>
+        <w:rPr>
+          <w:lang w:val="en-US"/>
+        </w:rPr>
+      </w:pPr>
+      <w:proofErr w:type="spellStart"/>
+      <w:r>
+        <w:rPr>
+          <w:lang w:val="en-US"/>
+        </w:rPr>
+        <w:t>mod_analyte_curation.R</w:t>
+      </w:r>
+      <w:proofErr w:type="spellEnd"/>
+      <w:r>
+        <w:rPr>
+          <w:lang w:val="en-US"/>
+        </w:rPr>
+        <w:t xml:space="preserve"> / </w:t>
+      </w:r>
+      <w:proofErr w:type="spellStart"/>
       <w:r>
         <w:rPr>
           <w:color w:val="4472C4" w:themeColor="accent1"/>
@@ -611,6 +783,7 @@
         </w:rPr>
         <w:t>fct_analyte_curation.R</w:t>
       </w:r>
+      <w:proofErr w:type="spellEnd"/>
     </w:p>
     <w:p>
       <w:pPr>
@@ -624,6 +797,12 @@
           <w:lang w:val="en-US"/>
         </w:rPr>
         <w:tab/>
+      </w:r>
+      <w:proofErr w:type="spellStart"/>
+      <w:r>
+        <w:rPr>
+          <w:lang w:val="en-US"/>
+        </w:rPr>
         <w:t>mod_</w:t>
       </w:r>
       <w:r>
@@ -632,6 +811,7 @@
         </w:rPr>
         <w:t>tab_curated_analytes.R</w:t>
       </w:r>
+      <w:proofErr w:type="spellEnd"/>
     </w:p>
     <w:p>
       <w:pPr>
@@ -640,18 +820,21 @@
           <w:lang w:val="en-US"/>
         </w:rPr>
       </w:pPr>
+      <w:proofErr w:type="spellStart"/>
       <w:r>
         <w:rPr>
           <w:lang w:val="en-US"/>
         </w:rPr>
         <w:t>mod_normalization.R</w:t>
       </w:r>
+      <w:proofErr w:type="spellEnd"/>
       <w:r>
         <w:rPr>
           <w:lang w:val="en-US"/>
         </w:rPr>
         <w:t xml:space="preserve"> / </w:t>
       </w:r>
+      <w:proofErr w:type="spellStart"/>
       <w:r>
         <w:rPr>
           <w:color w:val="4472C4" w:themeColor="accent1"/>
@@ -659,6 +842,7 @@
         </w:rPr>
         <w:t>fct_normalization.R</w:t>
       </w:r>
+      <w:proofErr w:type="spellEnd"/>
     </w:p>
     <w:p>
       <w:pPr>
@@ -667,12 +851,21 @@
           <w:lang w:val="en-US"/>
         </w:rPr>
       </w:pPr>
-      <w:r>
-        <w:rPr>
-          <w:lang w:val="en-US"/>
-        </w:rPr>
-        <w:t xml:space="preserve">mod_quantitation.R / </w:t>
-      </w:r>
+      <w:proofErr w:type="spellStart"/>
+      <w:r>
+        <w:rPr>
+          <w:lang w:val="en-US"/>
+        </w:rPr>
+        <w:t>mod_quantitation.R</w:t>
+      </w:r>
+      <w:proofErr w:type="spellEnd"/>
+      <w:r>
+        <w:rPr>
+          <w:lang w:val="en-US"/>
+        </w:rPr>
+        <w:t xml:space="preserve"> / </w:t>
+      </w:r>
+      <w:proofErr w:type="spellStart"/>
       <w:r>
         <w:rPr>
           <w:color w:val="4472C4" w:themeColor="accent1"/>
@@ -680,6 +873,7 @@
         </w:rPr>
         <w:t>fct_quantitation.R</w:t>
       </w:r>
+      <w:proofErr w:type="spellEnd"/>
     </w:p>
     <w:p>
       <w:pPr>
@@ -688,12 +882,21 @@
           <w:lang w:val="en-US"/>
         </w:rPr>
       </w:pPr>
-      <w:r>
-        <w:rPr>
-          <w:lang w:val="en-US"/>
-        </w:rPr>
-        <w:t xml:space="preserve">mod_derived_traits.R / </w:t>
-      </w:r>
+      <w:proofErr w:type="spellStart"/>
+      <w:r>
+        <w:rPr>
+          <w:lang w:val="en-US"/>
+        </w:rPr>
+        <w:t>mod_derived_traits.R</w:t>
+      </w:r>
+      <w:proofErr w:type="spellEnd"/>
+      <w:r>
+        <w:rPr>
+          <w:lang w:val="en-US"/>
+        </w:rPr>
+        <w:t xml:space="preserve"> / </w:t>
+      </w:r>
+      <w:proofErr w:type="spellStart"/>
       <w:r>
         <w:rPr>
           <w:color w:val="4472C4" w:themeColor="accent1"/>
@@ -701,27 +904,60 @@
         </w:rPr>
         <w:t>fct_derived_traits.R</w:t>
       </w:r>
-    </w:p>
-    <w:p>
-      <w:pPr>
+      <w:proofErr w:type="spellEnd"/>
+    </w:p>
+    <w:p>
+      <w:pPr>
+        <w:rPr>
+          <w:lang w:val="en-US"/>
+        </w:rPr>
+      </w:pPr>
+      <w:r>
         <w:rPr>
           <w:color w:val="4472C4" w:themeColor="accent1"/>
           <w:lang w:val="en-US"/>
         </w:rPr>
-      </w:pPr>
-      <w:r>
-        <w:rPr>
-          <w:lang w:val="en-US"/>
-        </w:rPr>
-        <w:t xml:space="preserve">mod_repeatability.R / </w:t>
-      </w:r>
-      <w:r>
+        <w:tab/>
+      </w:r>
+      <w:proofErr w:type="spellStart"/>
+      <w:r>
+        <w:rPr>
+          <w:lang w:val="en-US"/>
+        </w:rPr>
+        <w:t>mod_tab_intensities.R</w:t>
+      </w:r>
+      <w:proofErr w:type="spellEnd"/>
+    </w:p>
+    <w:p>
+      <w:pPr>
         <w:rPr>
           <w:color w:val="4472C4" w:themeColor="accent1"/>
           <w:lang w:val="en-US"/>
         </w:rPr>
+      </w:pPr>
+      <w:proofErr w:type="spellStart"/>
+      <w:r>
+        <w:rPr>
+          <w:lang w:val="en-US"/>
+        </w:rPr>
+        <w:t>mod_repeatability.R</w:t>
+      </w:r>
+      <w:proofErr w:type="spellEnd"/>
+      <w:r>
+        <w:rPr>
+          <w:lang w:val="en-US"/>
+        </w:rPr>
+        <w:t xml:space="preserve"> / </w:t>
+      </w:r>
+      <w:proofErr w:type="spellStart"/>
+      <w:r>
+        <w:rPr>
+          <w:color w:val="4472C4" w:themeColor="accent1"/>
+          <w:lang w:val="en-US"/>
+        </w:rPr>
         <w:t>fct_repeatability.R</w:t>
       </w:r>
+      <w:proofErr w:type="spellEnd"/>
     </w:p>
     <w:p>
       <w:pPr>
@@ -734,48 +970,66 @@
           <w:color w:val="4472C4" w:themeColor="accent1"/>
           <w:lang w:val="en-US"/>
         </w:rPr>
-        <w:tab/>
-      </w:r>
+        <w:lastRenderedPageBreak/>
+        <w:tab/>
+      </w:r>
+      <w:proofErr w:type="spellStart"/>
       <w:r>
         <w:rPr>
           <w:lang w:val="en-US"/>
         </w:rPr>
         <w:t>mod_tab_repeatability.R</w:t>
       </w:r>
-    </w:p>
-    <w:p>
-      <w:pPr>
-        <w:rPr>
-          <w:lang w:val="en-US"/>
-        </w:rPr>
-      </w:pPr>
-      <w:r>
-        <w:rPr>
-          <w:lang w:val="en-US"/>
-        </w:rPr>
-        <w:lastRenderedPageBreak/>
-        <w:tab/>
-      </w:r>
-      <w:r>
-        <w:rPr>
-          <w:lang w:val="en-US"/>
-        </w:rPr>
-        <w:tab/>
+      <w:proofErr w:type="spellEnd"/>
+    </w:p>
+    <w:p>
+      <w:pPr>
+        <w:rPr>
+          <w:lang w:val="en-US"/>
+        </w:rPr>
+      </w:pPr>
+      <w:r>
+        <w:rPr>
+          <w:lang w:val="en-US"/>
+        </w:rPr>
+        <w:tab/>
+      </w:r>
+      <w:r>
+        <w:rPr>
+          <w:lang w:val="en-US"/>
+        </w:rPr>
+        <w:tab/>
+      </w:r>
+      <w:proofErr w:type="spellStart"/>
+      <w:r>
+        <w:rPr>
+          <w:lang w:val="en-US"/>
+        </w:rPr>
         <w:t>mod_tab_repeatability_plot.R</w:t>
       </w:r>
-    </w:p>
-    <w:p>
-      <w:pPr>
-        <w:rPr>
-          <w:lang w:val="en-US"/>
-        </w:rPr>
-      </w:pPr>
-      <w:r>
-        <w:rPr>
-          <w:lang w:val="en-US"/>
-        </w:rPr>
-        <w:t xml:space="preserve">mod_data_exploration.R / </w:t>
-      </w:r>
+      <w:proofErr w:type="spellEnd"/>
+    </w:p>
+    <w:p>
+      <w:pPr>
+        <w:rPr>
+          <w:lang w:val="en-US"/>
+        </w:rPr>
+      </w:pPr>
+      <w:proofErr w:type="spellStart"/>
+      <w:r>
+        <w:rPr>
+          <w:lang w:val="en-US"/>
+        </w:rPr>
+        <w:t>mod_data_exploration.R</w:t>
+      </w:r>
+      <w:proofErr w:type="spellEnd"/>
+      <w:r>
+        <w:rPr>
+          <w:lang w:val="en-US"/>
+        </w:rPr>
+        <w:t xml:space="preserve"> / </w:t>
+      </w:r>
+      <w:proofErr w:type="spellStart"/>
       <w:r>
         <w:rPr>
           <w:color w:val="4472C4" w:themeColor="accent1"/>
@@ -783,27 +1037,36 @@
         </w:rPr>
         <w:t>fct_data_exploration.R</w:t>
       </w:r>
-    </w:p>
-    <w:p>
-      <w:pPr>
-        <w:rPr>
-          <w:lang w:val="en-US"/>
-        </w:rPr>
-      </w:pPr>
-      <w:r>
-        <w:rPr>
-          <w:lang w:val="en-US"/>
-        </w:rPr>
-        <w:tab/>
+      <w:proofErr w:type="spellEnd"/>
+    </w:p>
+    <w:p>
+      <w:pPr>
+        <w:rPr>
+          <w:lang w:val="en-US"/>
+        </w:rPr>
+      </w:pPr>
+      <w:r>
+        <w:rPr>
+          <w:lang w:val="en-US"/>
+        </w:rPr>
+        <w:tab/>
+      </w:r>
+      <w:proofErr w:type="spellStart"/>
+      <w:r>
+        <w:rPr>
+          <w:lang w:val="en-US"/>
+        </w:rPr>
         <w:t>mod_tab_data_exploration.R</w:t>
       </w:r>
-    </w:p>
-    <w:p>
-      <w:pPr>
-        <w:rPr>
-          <w:lang w:val="en-US"/>
-        </w:rPr>
-      </w:pPr>
+      <w:proofErr w:type="spellEnd"/>
+    </w:p>
+    <w:p>
+      <w:pPr>
+        <w:rPr>
+          <w:lang w:val="en-US"/>
+        </w:rPr>
+      </w:pPr>
+      <w:proofErr w:type="spellStart"/>
       <w:r>
         <w:rPr>
           <w:lang w:val="en-US"/>
@@ -816,6 +1079,7 @@
         </w:rPr>
         <w:t>R</w:t>
       </w:r>
+      <w:proofErr w:type="spellEnd"/>
     </w:p>
     <w:p>
       <w:pPr>
@@ -836,18 +1100,41 @@
         </w:rPr>
         <w:t xml:space="preserve">All functions (except small helper functions) within the </w:t>
       </w:r>
+      <w:proofErr w:type="spellStart"/>
       <w:r>
         <w:rPr>
           <w:color w:val="4472C4" w:themeColor="accent1"/>
           <w:lang w:val="en-US"/>
         </w:rPr>
-        <w:t>fct_</w:t>
-      </w:r>
-      <w:r>
-        <w:rPr>
-          <w:lang w:val="en-US"/>
-        </w:rPr>
-        <w:t xml:space="preserve"> files are documented using the roxygen2 package. To view the documentation as a help page run ‘golem::document_and_reload()’</w:t>
+        <w:t>fct</w:t>
+      </w:r>
+      <w:proofErr w:type="spellEnd"/>
+      <w:r>
+        <w:rPr>
+          <w:color w:val="4472C4" w:themeColor="accent1"/>
+          <w:lang w:val="en-US"/>
+        </w:rPr>
+        <w:t>_</w:t>
+      </w:r>
+      <w:r>
+        <w:rPr>
+          <w:lang w:val="en-US"/>
+        </w:rPr>
+        <w:t xml:space="preserve"> files are documented using the roxygen2 package. To view the documentation as a help page run ‘golem::</w:t>
+      </w:r>
+      <w:proofErr w:type="spellStart"/>
+      <w:r>
+        <w:rPr>
+          <w:lang w:val="en-US"/>
+        </w:rPr>
+        <w:t>document_and_reload</w:t>
+      </w:r>
+      <w:proofErr w:type="spellEnd"/>
+      <w:r>
+        <w:rPr>
+          <w:lang w:val="en-US"/>
+        </w:rPr>
+        <w:t>()’</w:t>
       </w:r>
       <w:r>
         <w:rPr>
@@ -883,12 +1170,14 @@
           <w:lang w:val="en-US"/>
         </w:rPr>
       </w:pPr>
+      <w:proofErr w:type="spellStart"/>
       <w:r>
         <w:rPr>
           <w:lang w:val="en-US"/>
         </w:rPr>
         <w:t>app_config.R</w:t>
       </w:r>
+      <w:proofErr w:type="spellEnd"/>
       <w:r>
         <w:rPr>
           <w:lang w:val="en-US"/>
@@ -910,12 +1199,14 @@
           <w:lang w:val="en-US"/>
         </w:rPr>
       </w:pPr>
+      <w:proofErr w:type="spellStart"/>
       <w:r>
         <w:rPr>
           <w:lang w:val="en-US"/>
         </w:rPr>
         <w:t>golem_utils_server.R</w:t>
       </w:r>
+      <w:proofErr w:type="spellEnd"/>
       <w:r>
         <w:rPr>
           <w:lang w:val="en-US"/>
@@ -931,18 +1222,40 @@
           <w:lang w:val="en-US"/>
         </w:rPr>
       </w:pPr>
-      <w:r>
-        <w:rPr>
-          <w:lang w:val="en-US"/>
-        </w:rPr>
-        <w:t xml:space="preserve">golem_utils_ui.R </w:t>
-      </w:r>
-      <w:r>
-        <w:rPr>
-          <w:lang w:val="en-US"/>
-        </w:rPr>
-        <w:tab/>
-        <w:t>Same as above, but for ui functions.</w:t>
+      <w:proofErr w:type="spellStart"/>
+      <w:r>
+        <w:rPr>
+          <w:lang w:val="en-US"/>
+        </w:rPr>
+        <w:t>golem_utils_ui.R</w:t>
+      </w:r>
+      <w:proofErr w:type="spellEnd"/>
+      <w:r>
+        <w:rPr>
+          <w:lang w:val="en-US"/>
+        </w:rPr>
+        <w:t xml:space="preserve"> </w:t>
+      </w:r>
+      <w:r>
+        <w:rPr>
+          <w:lang w:val="en-US"/>
+        </w:rPr>
+        <w:tab/>
+        <w:t xml:space="preserve">Same as above, but for </w:t>
+      </w:r>
+      <w:proofErr w:type="spellStart"/>
+      <w:r>
+        <w:rPr>
+          <w:lang w:val="en-US"/>
+        </w:rPr>
+        <w:t>ui</w:t>
+      </w:r>
+      <w:proofErr w:type="spellEnd"/>
+      <w:r>
+        <w:rPr>
+          <w:lang w:val="en-US"/>
+        </w:rPr>
+        <w:t xml:space="preserve"> functions.</w:t>
       </w:r>
     </w:p>
     <w:p>
@@ -952,12 +1265,14 @@
           <w:lang w:val="en-US"/>
         </w:rPr>
       </w:pPr>
+      <w:proofErr w:type="spellStart"/>
       <w:r>
         <w:rPr>
           <w:lang w:val="en-US"/>
         </w:rPr>
         <w:t>run_app.R</w:t>
       </w:r>
+      <w:proofErr w:type="spellEnd"/>
       <w:r>
         <w:rPr>
           <w:lang w:val="en-US"/>
@@ -994,12 +1309,14 @@
           <w:lang w:val="en-US"/>
         </w:rPr>
       </w:pPr>
+      <w:proofErr w:type="spellStart"/>
       <w:r>
         <w:rPr>
           <w:lang w:val="en-US"/>
         </w:rPr>
         <w:t>data.R</w:t>
       </w:r>
+      <w:proofErr w:type="spellEnd"/>
       <w:r>
         <w:rPr>
           <w:lang w:val="en-US"/>
@@ -1032,12 +1349,14 @@
           <w:lang w:val="en-US"/>
         </w:rPr>
       </w:pPr>
+      <w:proofErr w:type="spellStart"/>
       <w:r>
         <w:rPr>
           <w:lang w:val="en-US"/>
         </w:rPr>
         <w:t>utils_general.R</w:t>
       </w:r>
+      <w:proofErr w:type="spellEnd"/>
       <w:r>
         <w:rPr>
           <w:lang w:val="en-US"/>
@@ -1062,8 +1381,16 @@
         <w:rPr>
           <w:lang w:val="en-US"/>
         </w:rPr>
-        <w:t>utils-pipe.R</w:t>
-      </w:r>
+        <w:t>utils-</w:t>
+      </w:r>
+      <w:proofErr w:type="spellStart"/>
+      <w:r>
+        <w:rPr>
+          <w:lang w:val="en-US"/>
+        </w:rPr>
+        <w:t>pipe.R</w:t>
+      </w:r>
+      <w:proofErr w:type="spellEnd"/>
       <w:r>
         <w:rPr>
           <w:lang w:val="en-US"/>

</xml_diff>

<commit_message>
Update code structure word file
</commit_message>
<xml_diff>
--- a/GlycoDash_code_structure.docx
+++ b/GlycoDash_code_structure.docx
@@ -931,15 +931,46 @@
     <w:p>
       <w:pPr>
         <w:rPr>
+          <w:lang w:val="en-US"/>
+        </w:rPr>
+      </w:pPr>
+      <w:proofErr w:type="spellStart"/>
+      <w:r>
+        <w:rPr>
+          <w:lang w:val="en-US"/>
+        </w:rPr>
+        <w:t>mod_site_occupancy.R</w:t>
+      </w:r>
+      <w:proofErr w:type="spellEnd"/>
+      <w:r>
+        <w:rPr>
+          <w:lang w:val="en-US"/>
+        </w:rPr>
+        <w:t xml:space="preserve"> / </w:t>
+      </w:r>
+      <w:proofErr w:type="spellStart"/>
+      <w:r>
+        <w:rPr>
           <w:color w:val="4472C4" w:themeColor="accent1"/>
           <w:lang w:val="en-US"/>
         </w:rPr>
-      </w:pPr>
-      <w:proofErr w:type="spellStart"/>
-      <w:r>
-        <w:rPr>
-          <w:lang w:val="en-US"/>
-        </w:rPr>
+        <w:t>fct_site_occupancy.R</w:t>
+      </w:r>
+      <w:proofErr w:type="spellEnd"/>
+    </w:p>
+    <w:p>
+      <w:pPr>
+        <w:rPr>
+          <w:color w:val="4472C4" w:themeColor="accent1"/>
+          <w:lang w:val="en-US"/>
+        </w:rPr>
+      </w:pPr>
+      <w:proofErr w:type="spellStart"/>
+      <w:r>
+        <w:rPr>
+          <w:lang w:val="en-US"/>
+        </w:rPr>
+        <w:lastRenderedPageBreak/>
         <w:t>mod_repeatability.R</w:t>
       </w:r>
       <w:proofErr w:type="spellEnd"/>
@@ -970,7 +1001,6 @@
           <w:color w:val="4472C4" w:themeColor="accent1"/>
           <w:lang w:val="en-US"/>
         </w:rPr>
-        <w:lastRenderedPageBreak/>
         <w:tab/>
       </w:r>
       <w:proofErr w:type="spellStart"/>

</xml_diff>

<commit_message>
Remove IgG1 quantitation code
</commit_message>
<xml_diff>
--- a/GlycoDash_code_structure.docx
+++ b/GlycoDash_code_structure.docx
@@ -878,9 +878,31 @@
     <w:p>
       <w:pPr>
         <w:rPr>
+          <w:lang w:val="en-US"/>
+        </w:rPr>
+      </w:pPr>
+      <w:r>
+        <w:rPr>
           <w:color w:val="4472C4" w:themeColor="accent1"/>
           <w:lang w:val="en-US"/>
         </w:rPr>
+        <w:tab/>
+      </w:r>
+      <w:proofErr w:type="spellStart"/>
+      <w:r>
+        <w:rPr>
+          <w:lang w:val="en-US"/>
+        </w:rPr>
+        <w:t>mod_tab_quantitation.R</w:t>
+      </w:r>
+      <w:proofErr w:type="spellEnd"/>
+    </w:p>
+    <w:p>
+      <w:pPr>
+        <w:rPr>
+          <w:color w:val="4472C4" w:themeColor="accent1"/>
+          <w:lang w:val="en-US"/>
+        </w:rPr>
       </w:pPr>
       <w:proofErr w:type="spellStart"/>
       <w:r>
@@ -939,6 +961,7 @@
         <w:rPr>
           <w:lang w:val="en-US"/>
         </w:rPr>
+        <w:lastRenderedPageBreak/>
         <w:t>mod_site_occupancy.R</w:t>
       </w:r>
       <w:proofErr w:type="spellEnd"/>
@@ -970,7 +993,6 @@
         <w:rPr>
           <w:lang w:val="en-US"/>
         </w:rPr>
-        <w:lastRenderedPageBreak/>
         <w:t>mod_repeatability.R</w:t>
       </w:r>
       <w:proofErr w:type="spellEnd"/>

</xml_diff>

<commit_message>
Box for peptides QC. Example Excel file.
</commit_message>
<xml_diff>
--- a/GlycoDash_code_structure.docx
+++ b/GlycoDash_code_structure.docx
@@ -54,14 +54,12 @@
           <w:lang w:val="en-US"/>
         </w:rPr>
       </w:pPr>
-      <w:proofErr w:type="spellStart"/>
       <w:r>
         <w:rPr>
           <w:lang w:val="en-US"/>
         </w:rPr>
         <w:t>app_server.R</w:t>
       </w:r>
-      <w:proofErr w:type="spellEnd"/>
       <w:r>
         <w:rPr>
           <w:lang w:val="en-US"/>
@@ -97,14 +95,12 @@
           <w:lang w:val="en-US"/>
         </w:rPr>
       </w:pPr>
-      <w:proofErr w:type="spellStart"/>
       <w:r>
         <w:rPr>
           <w:lang w:val="en-US"/>
         </w:rPr>
         <w:t>app_ui.R</w:t>
       </w:r>
-      <w:proofErr w:type="spellEnd"/>
       <w:r>
         <w:rPr>
           <w:lang w:val="en-US"/>
@@ -183,92 +179,41 @@
         <w:rPr>
           <w:lang w:val="en-US"/>
         </w:rPr>
-        <w:t xml:space="preserve"> files contain the module </w:t>
-      </w:r>
-      <w:proofErr w:type="spellStart"/>
-      <w:r>
-        <w:rPr>
-          <w:lang w:val="en-US"/>
-        </w:rPr>
-        <w:t>ui</w:t>
-      </w:r>
-      <w:proofErr w:type="spellEnd"/>
-      <w:r>
-        <w:rPr>
-          <w:lang w:val="en-US"/>
-        </w:rPr>
-        <w:t xml:space="preserve"> and server functions.</w:t>
-      </w:r>
-    </w:p>
-    <w:p>
-      <w:pPr>
-        <w:rPr>
-          <w:lang w:val="en-US"/>
-        </w:rPr>
-      </w:pPr>
-      <w:r>
-        <w:rPr>
+        <w:t xml:space="preserve"> files contain the module ui and server functions.</w:t>
+      </w:r>
+    </w:p>
+    <w:p>
+      <w:pPr>
+        <w:rPr>
+          <w:lang w:val="en-US"/>
+        </w:rPr>
+      </w:pPr>
+      <w:r>
+        <w:rPr>
+          <w:lang w:val="en-US"/>
+        </w:rPr>
+        <w:t>‘mod_tab_’ files are modules in which the content of a tabPanel is created.</w:t>
+      </w:r>
+    </w:p>
+    <w:p>
+      <w:pPr>
+        <w:rPr>
+          <w:lang w:val="en-US"/>
+        </w:rPr>
+      </w:pPr>
+      <w:r>
+        <w:rPr>
+          <w:color w:val="4472C4" w:themeColor="accent1"/>
           <w:lang w:val="en-US"/>
         </w:rPr>
         <w:t>‘</w:t>
       </w:r>
-      <w:proofErr w:type="spellStart"/>
-      <w:r>
-        <w:rPr>
-          <w:lang w:val="en-US"/>
-        </w:rPr>
-        <w:t>mod_tab</w:t>
-      </w:r>
-      <w:proofErr w:type="spellEnd"/>
-      <w:r>
-        <w:rPr>
-          <w:lang w:val="en-US"/>
-        </w:rPr>
-        <w:t xml:space="preserve">_’ files are modules in which the content of a </w:t>
-      </w:r>
-      <w:proofErr w:type="spellStart"/>
-      <w:r>
-        <w:rPr>
-          <w:lang w:val="en-US"/>
-        </w:rPr>
-        <w:t>tabPanel</w:t>
-      </w:r>
-      <w:proofErr w:type="spellEnd"/>
-      <w:r>
-        <w:rPr>
-          <w:lang w:val="en-US"/>
-        </w:rPr>
-        <w:t xml:space="preserve"> is created.</w:t>
-      </w:r>
-    </w:p>
-    <w:p>
-      <w:pPr>
-        <w:rPr>
-          <w:lang w:val="en-US"/>
-        </w:rPr>
-      </w:pPr>
       <w:r>
         <w:rPr>
           <w:color w:val="4472C4" w:themeColor="accent1"/>
           <w:lang w:val="en-US"/>
         </w:rPr>
-        <w:t>‘</w:t>
-      </w:r>
-      <w:proofErr w:type="spellStart"/>
-      <w:r>
-        <w:rPr>
-          <w:color w:val="4472C4" w:themeColor="accent1"/>
-          <w:lang w:val="en-US"/>
-        </w:rPr>
-        <w:t>fct</w:t>
-      </w:r>
-      <w:proofErr w:type="spellEnd"/>
-      <w:r>
-        <w:rPr>
-          <w:color w:val="4472C4" w:themeColor="accent1"/>
-          <w:lang w:val="en-US"/>
-        </w:rPr>
-        <w:t>_</w:t>
+        <w:t>fct_</w:t>
       </w:r>
       <w:r>
         <w:rPr>
@@ -314,14 +259,12 @@
           <w:lang w:val="en-US"/>
         </w:rPr>
       </w:pPr>
-      <w:proofErr w:type="spellStart"/>
       <w:r>
         <w:rPr>
           <w:lang w:val="en-US"/>
         </w:rPr>
         <w:t>mod_data_import.R</w:t>
       </w:r>
-      <w:proofErr w:type="spellEnd"/>
     </w:p>
     <w:p>
       <w:pPr>
@@ -335,22 +278,14 @@
           <w:lang w:val="en-US"/>
         </w:rPr>
         <w:tab/>
-      </w:r>
-      <w:proofErr w:type="spellStart"/>
-      <w:r>
-        <w:rPr>
-          <w:lang w:val="en-US"/>
-        </w:rPr>
         <w:t>mod_read_lacytools.R</w:t>
       </w:r>
-      <w:proofErr w:type="spellEnd"/>
       <w:r>
         <w:rPr>
           <w:lang w:val="en-US"/>
         </w:rPr>
         <w:t xml:space="preserve"> / </w:t>
       </w:r>
-      <w:proofErr w:type="spellStart"/>
       <w:r>
         <w:rPr>
           <w:color w:val="4472C4" w:themeColor="accent1"/>
@@ -358,28 +293,20 @@
         </w:rPr>
         <w:t>fct_read_lacytools.R</w:t>
       </w:r>
-      <w:proofErr w:type="spellEnd"/>
-    </w:p>
-    <w:p>
-      <w:pPr>
-        <w:rPr>
-          <w:lang w:val="en-US"/>
-        </w:rPr>
-      </w:pPr>
-      <w:r>
-        <w:rPr>
-          <w:lang w:val="en-US"/>
-        </w:rPr>
-        <w:tab/>
-      </w:r>
-      <w:proofErr w:type="spellStart"/>
-      <w:r>
-        <w:rPr>
-          <w:lang w:val="en-US"/>
-        </w:rPr>
+    </w:p>
+    <w:p>
+      <w:pPr>
+        <w:rPr>
+          <w:lang w:val="en-US"/>
+        </w:rPr>
+      </w:pPr>
+      <w:r>
+        <w:rPr>
+          <w:lang w:val="en-US"/>
+        </w:rPr>
+        <w:tab/>
         <w:t>mod_add_sample_ids.R</w:t>
       </w:r>
-      <w:proofErr w:type="spellEnd"/>
       <w:r>
         <w:rPr>
           <w:lang w:val="en-US"/>
@@ -392,7 +319,6 @@
         </w:rPr>
         <w:t xml:space="preserve">/ </w:t>
       </w:r>
-      <w:proofErr w:type="spellStart"/>
       <w:r>
         <w:rPr>
           <w:color w:val="4472C4" w:themeColor="accent1"/>
@@ -400,89 +326,66 @@
         </w:rPr>
         <w:t>fct_add_sample_ids.R</w:t>
       </w:r>
-      <w:proofErr w:type="spellEnd"/>
-    </w:p>
-    <w:p>
-      <w:pPr>
-        <w:rPr>
-          <w:lang w:val="en-US"/>
-        </w:rPr>
-      </w:pPr>
-      <w:r>
-        <w:rPr>
-          <w:lang w:val="en-US"/>
-        </w:rPr>
-        <w:tab/>
-      </w:r>
-      <w:r>
-        <w:rPr>
-          <w:lang w:val="en-US"/>
-        </w:rPr>
-        <w:tab/>
-      </w:r>
-      <w:proofErr w:type="spellStart"/>
-      <w:r>
-        <w:rPr>
-          <w:lang w:val="en-US"/>
-        </w:rPr>
+    </w:p>
+    <w:p>
+      <w:pPr>
+        <w:rPr>
+          <w:lang w:val="en-US"/>
+        </w:rPr>
+      </w:pPr>
+      <w:r>
+        <w:rPr>
+          <w:lang w:val="en-US"/>
+        </w:rPr>
+        <w:tab/>
+      </w:r>
+      <w:r>
+        <w:rPr>
+          <w:lang w:val="en-US"/>
+        </w:rPr>
+        <w:tab/>
         <w:t>mod_process_plate_design.R</w:t>
       </w:r>
-      <w:proofErr w:type="spellEnd"/>
-    </w:p>
-    <w:p>
-      <w:pPr>
-        <w:rPr>
-          <w:lang w:val="en-US"/>
-        </w:rPr>
-      </w:pPr>
-      <w:r>
-        <w:rPr>
-          <w:lang w:val="en-US"/>
-        </w:rPr>
-        <w:tab/>
-      </w:r>
-      <w:r>
-        <w:rPr>
-          <w:lang w:val="en-US"/>
-        </w:rPr>
-        <w:tab/>
-      </w:r>
-      <w:proofErr w:type="spellStart"/>
-      <w:r>
-        <w:rPr>
-          <w:lang w:val="en-US"/>
-        </w:rPr>
+    </w:p>
+    <w:p>
+      <w:pPr>
+        <w:rPr>
+          <w:lang w:val="en-US"/>
+        </w:rPr>
+      </w:pPr>
+      <w:r>
+        <w:rPr>
+          <w:lang w:val="en-US"/>
+        </w:rPr>
+        <w:tab/>
+      </w:r>
+      <w:r>
+        <w:rPr>
+          <w:lang w:val="en-US"/>
+        </w:rPr>
+        <w:tab/>
         <w:t>mod_process_sample_list.R</w:t>
       </w:r>
-      <w:proofErr w:type="spellEnd"/>
-    </w:p>
-    <w:p>
-      <w:pPr>
-        <w:rPr>
-          <w:lang w:val="en-US"/>
-        </w:rPr>
-      </w:pPr>
-      <w:r>
-        <w:rPr>
-          <w:lang w:val="en-US"/>
-        </w:rPr>
-        <w:tab/>
-      </w:r>
-      <w:proofErr w:type="spellStart"/>
-      <w:r>
-        <w:rPr>
-          <w:lang w:val="en-US"/>
-        </w:rPr>
+    </w:p>
+    <w:p>
+      <w:pPr>
+        <w:rPr>
+          <w:lang w:val="en-US"/>
+        </w:rPr>
+      </w:pPr>
+      <w:r>
+        <w:rPr>
+          <w:lang w:val="en-US"/>
+        </w:rPr>
+        <w:tab/>
         <w:t>mod_add_sample_types.R</w:t>
       </w:r>
-      <w:proofErr w:type="spellEnd"/>
       <w:r>
         <w:rPr>
           <w:lang w:val="en-US"/>
         </w:rPr>
         <w:t xml:space="preserve"> / </w:t>
       </w:r>
-      <w:proofErr w:type="spellStart"/>
       <w:r>
         <w:rPr>
           <w:color w:val="4472C4" w:themeColor="accent1"/>
@@ -490,68 +393,52 @@
         </w:rPr>
         <w:t>fct_add_sample_types.R</w:t>
       </w:r>
-      <w:proofErr w:type="spellEnd"/>
-      <w:r>
-        <w:rPr>
-          <w:lang w:val="en-US"/>
-        </w:rPr>
-        <w:tab/>
-      </w:r>
-    </w:p>
-    <w:p>
-      <w:pPr>
-        <w:rPr>
-          <w:lang w:val="en-US"/>
-        </w:rPr>
-      </w:pPr>
-      <w:r>
-        <w:rPr>
-          <w:lang w:val="en-US"/>
-        </w:rPr>
-        <w:tab/>
-      </w:r>
-      <w:r>
-        <w:rPr>
-          <w:lang w:val="en-US"/>
-        </w:rPr>
-        <w:tab/>
-      </w:r>
-      <w:proofErr w:type="spellStart"/>
-      <w:r>
-        <w:rPr>
-          <w:lang w:val="en-US"/>
-        </w:rPr>
+      <w:r>
+        <w:rPr>
+          <w:lang w:val="en-US"/>
+        </w:rPr>
+        <w:tab/>
+      </w:r>
+    </w:p>
+    <w:p>
+      <w:pPr>
+        <w:rPr>
+          <w:lang w:val="en-US"/>
+        </w:rPr>
+      </w:pPr>
+      <w:r>
+        <w:rPr>
+          <w:lang w:val="en-US"/>
+        </w:rPr>
+        <w:tab/>
+      </w:r>
+      <w:r>
+        <w:rPr>
+          <w:lang w:val="en-US"/>
+        </w:rPr>
+        <w:tab/>
         <w:t>mod_process_sample_type_file.R</w:t>
       </w:r>
-      <w:proofErr w:type="spellEnd"/>
-    </w:p>
-    <w:p>
-      <w:pPr>
-        <w:rPr>
-          <w:lang w:val="en-US"/>
-        </w:rPr>
-      </w:pPr>
-      <w:r>
-        <w:rPr>
-          <w:lang w:val="en-US"/>
-        </w:rPr>
-        <w:tab/>
-      </w:r>
-      <w:proofErr w:type="spellStart"/>
-      <w:r>
-        <w:rPr>
-          <w:lang w:val="en-US"/>
-        </w:rPr>
+    </w:p>
+    <w:p>
+      <w:pPr>
+        <w:rPr>
+          <w:lang w:val="en-US"/>
+        </w:rPr>
+      </w:pPr>
+      <w:r>
+        <w:rPr>
+          <w:lang w:val="en-US"/>
+        </w:rPr>
+        <w:tab/>
         <w:t>mod_add_clusters.R</w:t>
       </w:r>
-      <w:proofErr w:type="spellEnd"/>
       <w:r>
         <w:rPr>
           <w:lang w:val="en-US"/>
         </w:rPr>
         <w:t xml:space="preserve"> / </w:t>
       </w:r>
-      <w:proofErr w:type="spellStart"/>
       <w:r>
         <w:rPr>
           <w:color w:val="4472C4" w:themeColor="accent1"/>
@@ -559,47 +446,38 @@
         </w:rPr>
         <w:t>fct_clusters.R</w:t>
       </w:r>
-      <w:proofErr w:type="spellEnd"/>
-      <w:r>
-        <w:rPr>
-          <w:lang w:val="en-US"/>
-        </w:rPr>
-        <w:tab/>
-      </w:r>
-      <w:r>
-        <w:rPr>
-          <w:lang w:val="en-US"/>
-        </w:rPr>
-        <w:tab/>
-      </w:r>
-    </w:p>
-    <w:p>
-      <w:pPr>
-        <w:rPr>
-          <w:lang w:val="en-US"/>
-        </w:rPr>
-      </w:pPr>
-      <w:r>
-        <w:rPr>
-          <w:lang w:val="en-US"/>
-        </w:rPr>
-        <w:tab/>
-      </w:r>
-      <w:proofErr w:type="spellStart"/>
-      <w:r>
-        <w:rPr>
-          <w:lang w:val="en-US"/>
-        </w:rPr>
+      <w:r>
+        <w:rPr>
+          <w:lang w:val="en-US"/>
+        </w:rPr>
+        <w:tab/>
+      </w:r>
+      <w:r>
+        <w:rPr>
+          <w:lang w:val="en-US"/>
+        </w:rPr>
+        <w:tab/>
+      </w:r>
+    </w:p>
+    <w:p>
+      <w:pPr>
+        <w:rPr>
+          <w:lang w:val="en-US"/>
+        </w:rPr>
+      </w:pPr>
+      <w:r>
+        <w:rPr>
+          <w:lang w:val="en-US"/>
+        </w:rPr>
+        <w:tab/>
         <w:t>mod_add_metadata.R</w:t>
       </w:r>
-      <w:proofErr w:type="spellEnd"/>
       <w:r>
         <w:rPr>
           <w:lang w:val="en-US"/>
         </w:rPr>
         <w:t xml:space="preserve"> / </w:t>
       </w:r>
-      <w:proofErr w:type="spellStart"/>
       <w:r>
         <w:rPr>
           <w:color w:val="4472C4" w:themeColor="accent1"/>
@@ -607,7 +485,6 @@
         </w:rPr>
         <w:t>fct_add_metadata.R</w:t>
       </w:r>
-      <w:proofErr w:type="spellEnd"/>
       <w:r>
         <w:rPr>
           <w:lang w:val="en-US"/>
@@ -627,21 +504,18 @@
         </w:rPr>
         <w:t xml:space="preserve"> </w:t>
       </w:r>
-      <w:proofErr w:type="spellStart"/>
       <w:r>
         <w:rPr>
           <w:lang w:val="en-US"/>
         </w:rPr>
         <w:t>mod_spectra_curation.R</w:t>
       </w:r>
-      <w:proofErr w:type="spellEnd"/>
       <w:r>
         <w:rPr>
           <w:lang w:val="en-US"/>
         </w:rPr>
         <w:t xml:space="preserve"> / </w:t>
       </w:r>
-      <w:proofErr w:type="spellStart"/>
       <w:r>
         <w:rPr>
           <w:color w:val="4472C4" w:themeColor="accent1"/>
@@ -649,33 +523,19 @@
         </w:rPr>
         <w:t>fct_spectra_curation.R</w:t>
       </w:r>
-      <w:proofErr w:type="spellEnd"/>
-    </w:p>
-    <w:p>
-      <w:pPr>
-        <w:rPr>
-          <w:lang w:val="en-US"/>
-        </w:rPr>
-      </w:pPr>
-      <w:r>
-        <w:rPr>
-          <w:lang w:val="en-US"/>
-        </w:rPr>
-        <w:tab/>
-      </w:r>
-      <w:proofErr w:type="spellStart"/>
-      <w:r>
-        <w:rPr>
-          <w:lang w:val="en-US"/>
-        </w:rPr>
-        <w:t>mod_curate_based_on</w:t>
-      </w:r>
-      <w:proofErr w:type="spellEnd"/>
-      <w:r>
-        <w:rPr>
-          <w:lang w:val="en-US"/>
-        </w:rPr>
-        <w:t>_</w:t>
+    </w:p>
+    <w:p>
+      <w:pPr>
+        <w:rPr>
+          <w:lang w:val="en-US"/>
+        </w:rPr>
+      </w:pPr>
+      <w:r>
+        <w:rPr>
+          <w:lang w:val="en-US"/>
+        </w:rPr>
+        <w:tab/>
+        <w:t>mod_curate_based_on_</w:t>
       </w:r>
       <w:r>
         <w:rPr>
@@ -683,135 +543,122 @@
         </w:rPr>
         <w:t xml:space="preserve"> </w:t>
       </w:r>
-      <w:proofErr w:type="spellStart"/>
       <w:r>
         <w:rPr>
           <w:lang w:val="en-US"/>
         </w:rPr>
         <w:t>controls.R</w:t>
       </w:r>
-      <w:proofErr w:type="spellEnd"/>
-    </w:p>
-    <w:p>
-      <w:pPr>
-        <w:rPr>
-          <w:lang w:val="en-US"/>
-        </w:rPr>
-      </w:pPr>
-      <w:r>
-        <w:rPr>
-          <w:lang w:val="en-US"/>
-        </w:rPr>
-        <w:tab/>
-      </w:r>
-      <w:proofErr w:type="spellStart"/>
-      <w:r>
-        <w:rPr>
-          <w:lang w:val="en-US"/>
-        </w:rPr>
+    </w:p>
+    <w:p>
+      <w:pPr>
+        <w:rPr>
+          <w:lang w:val="en-US"/>
+        </w:rPr>
+      </w:pPr>
+      <w:r>
+        <w:rPr>
+          <w:lang w:val="en-US"/>
+        </w:rPr>
+        <w:tab/>
         <w:t>mod_curate_based_on_percentiles.R</w:t>
       </w:r>
-      <w:proofErr w:type="spellEnd"/>
-    </w:p>
-    <w:p>
-      <w:pPr>
-        <w:rPr>
-          <w:lang w:val="en-US"/>
-        </w:rPr>
-      </w:pPr>
-      <w:r>
-        <w:rPr>
-          <w:lang w:val="en-US"/>
-        </w:rPr>
-        <w:tab/>
-      </w:r>
-      <w:proofErr w:type="spellStart"/>
-      <w:r>
-        <w:rPr>
-          <w:lang w:val="en-US"/>
-        </w:rPr>
+    </w:p>
+    <w:p>
+      <w:pPr>
+        <w:rPr>
+          <w:lang w:val="en-US"/>
+        </w:rPr>
+      </w:pPr>
+      <w:r>
+        <w:rPr>
+          <w:lang w:val="en-US"/>
+        </w:rPr>
+        <w:tab/>
         <w:t>mod_tab_cut_offs.R</w:t>
       </w:r>
-      <w:proofErr w:type="spellEnd"/>
-    </w:p>
-    <w:p>
-      <w:pPr>
-        <w:rPr>
-          <w:lang w:val="en-US"/>
-        </w:rPr>
-      </w:pPr>
-      <w:r>
-        <w:rPr>
-          <w:lang w:val="en-US"/>
-        </w:rPr>
-        <w:tab/>
-      </w:r>
-      <w:proofErr w:type="spellStart"/>
-      <w:r>
-        <w:rPr>
-          <w:lang w:val="en-US"/>
-        </w:rPr>
+    </w:p>
+    <w:p>
+      <w:pPr>
+        <w:rPr>
+          <w:lang w:val="en-US"/>
+        </w:rPr>
+      </w:pPr>
+      <w:r>
+        <w:rPr>
+          <w:lang w:val="en-US"/>
+        </w:rPr>
+        <w:tab/>
         <w:t>mod_tab_curated_spectra_plot.R</w:t>
       </w:r>
-      <w:proofErr w:type="spellEnd"/>
-    </w:p>
-    <w:p>
-      <w:pPr>
-        <w:rPr>
-          <w:lang w:val="en-US"/>
-        </w:rPr>
-      </w:pPr>
-      <w:proofErr w:type="spellStart"/>
-      <w:r>
-        <w:rPr>
-          <w:lang w:val="en-US"/>
-        </w:rPr>
-        <w:t>mod_analyte_curation.R</w:t>
-      </w:r>
-      <w:proofErr w:type="spellEnd"/>
+    </w:p>
+    <w:p>
+      <w:pPr>
+        <w:rPr>
+          <w:lang w:val="en-US"/>
+        </w:rPr>
+      </w:pPr>
+      <w:r>
+        <w:rPr>
+          <w:lang w:val="en-US"/>
+        </w:rPr>
+        <w:t xml:space="preserve">mod_analyte_curation.R / </w:t>
+      </w:r>
+      <w:r>
+        <w:rPr>
+          <w:color w:val="4472C4" w:themeColor="accent1"/>
+          <w:lang w:val="en-US"/>
+        </w:rPr>
+        <w:t>fct_analyte_curation.R</w:t>
+      </w:r>
+    </w:p>
+    <w:p>
+      <w:pPr>
+        <w:rPr>
+          <w:color w:val="FF0000"/>
+          <w:lang w:val="en-US"/>
+        </w:rPr>
+      </w:pPr>
+      <w:r>
+        <w:rPr>
+          <w:lang w:val="en-US"/>
+        </w:rPr>
+        <w:tab/>
+        <w:t>mod_</w:t>
+      </w:r>
+      <w:r>
+        <w:rPr>
+          <w:lang w:val="en-US"/>
+        </w:rPr>
+        <w:t>tab_curated_analytes.R</w:t>
+      </w:r>
+    </w:p>
+    <w:p>
+      <w:pPr>
+        <w:rPr>
+          <w:color w:val="4472C4" w:themeColor="accent1"/>
+          <w:lang w:val="en-US"/>
+        </w:rPr>
+      </w:pPr>
+      <w:r>
+        <w:rPr>
+          <w:lang w:val="en-US"/>
+        </w:rPr>
+        <w:t>mod_normalization.R</w:t>
+      </w:r>
       <w:r>
         <w:rPr>
           <w:lang w:val="en-US"/>
         </w:rPr>
         <w:t xml:space="preserve"> / </w:t>
       </w:r>
-      <w:proofErr w:type="spellStart"/>
       <w:r>
         <w:rPr>
           <w:color w:val="4472C4" w:themeColor="accent1"/>
           <w:lang w:val="en-US"/>
         </w:rPr>
-        <w:t>fct_analyte_curation.R</w:t>
-      </w:r>
-      <w:proofErr w:type="spellEnd"/>
-    </w:p>
-    <w:p>
-      <w:pPr>
-        <w:rPr>
-          <w:color w:val="FF0000"/>
-          <w:lang w:val="en-US"/>
-        </w:rPr>
-      </w:pPr>
-      <w:r>
-        <w:rPr>
-          <w:lang w:val="en-US"/>
-        </w:rPr>
-        <w:tab/>
-      </w:r>
-      <w:proofErr w:type="spellStart"/>
-      <w:r>
-        <w:rPr>
-          <w:lang w:val="en-US"/>
-        </w:rPr>
-        <w:t>mod_</w:t>
-      </w:r>
-      <w:r>
-        <w:rPr>
-          <w:lang w:val="en-US"/>
-        </w:rPr>
-        <w:t>tab_curated_analytes.R</w:t>
-      </w:r>
-      <w:proofErr w:type="spellEnd"/>
+        <w:t>fct_normalization.R</w:t>
+      </w:r>
     </w:p>
     <w:p>
       <w:pPr>
@@ -820,373 +667,273 @@
           <w:lang w:val="en-US"/>
         </w:rPr>
       </w:pPr>
-      <w:proofErr w:type="spellStart"/>
-      <w:r>
-        <w:rPr>
-          <w:lang w:val="en-US"/>
-        </w:rPr>
-        <w:t>mod_normalization.R</w:t>
-      </w:r>
-      <w:proofErr w:type="spellEnd"/>
-      <w:r>
-        <w:rPr>
-          <w:lang w:val="en-US"/>
-        </w:rPr>
-        <w:t xml:space="preserve"> / </w:t>
-      </w:r>
-      <w:proofErr w:type="spellStart"/>
+      <w:r>
+        <w:rPr>
+          <w:lang w:val="en-US"/>
+        </w:rPr>
+        <w:t xml:space="preserve">mod_quantitation.R / </w:t>
+      </w:r>
       <w:r>
         <w:rPr>
           <w:color w:val="4472C4" w:themeColor="accent1"/>
           <w:lang w:val="en-US"/>
         </w:rPr>
-        <w:t>fct_normalization.R</w:t>
-      </w:r>
-      <w:proofErr w:type="spellEnd"/>
-    </w:p>
-    <w:p>
-      <w:pPr>
+        <w:t>fct_quantitation.R</w:t>
+      </w:r>
+    </w:p>
+    <w:p>
+      <w:pPr>
+        <w:rPr>
+          <w:lang w:val="en-US"/>
+        </w:rPr>
+      </w:pPr>
+      <w:r>
         <w:rPr>
           <w:color w:val="4472C4" w:themeColor="accent1"/>
           <w:lang w:val="en-US"/>
         </w:rPr>
-      </w:pPr>
-      <w:proofErr w:type="spellStart"/>
-      <w:r>
-        <w:rPr>
-          <w:lang w:val="en-US"/>
-        </w:rPr>
-        <w:t>mod_quantitation.R</w:t>
-      </w:r>
-      <w:proofErr w:type="spellEnd"/>
-      <w:r>
-        <w:rPr>
-          <w:lang w:val="en-US"/>
-        </w:rPr>
-        <w:t xml:space="preserve"> / </w:t>
-      </w:r>
-      <w:proofErr w:type="spellStart"/>
-      <w:r>
+        <w:tab/>
+      </w:r>
+      <w:r>
+        <w:rPr>
+          <w:lang w:val="en-US"/>
+        </w:rPr>
+        <w:t>mod_tab_quantit</w:t>
+      </w:r>
+      <w:r>
+        <w:rPr>
+          <w:lang w:val="en-US"/>
+        </w:rPr>
+        <w:t>ation</w:t>
+      </w:r>
+      <w:r>
+        <w:rPr>
+          <w:lang w:val="en-US"/>
+        </w:rPr>
+        <w:t>.R</w:t>
+      </w:r>
+    </w:p>
+    <w:p>
+      <w:pPr>
+        <w:rPr>
+          <w:lang w:val="en-US"/>
+        </w:rPr>
+      </w:pPr>
+      <w:r>
+        <w:rPr>
+          <w:lang w:val="en-US"/>
+        </w:rPr>
+        <w:tab/>
+        <w:t>mod_tab_quantitation_peptides.R</w:t>
+      </w:r>
+    </w:p>
+    <w:p>
+      <w:pPr>
         <w:rPr>
           <w:color w:val="4472C4" w:themeColor="accent1"/>
           <w:lang w:val="en-US"/>
         </w:rPr>
-        <w:t>fct_quantitation.R</w:t>
-      </w:r>
-      <w:proofErr w:type="spellEnd"/>
-    </w:p>
-    <w:p>
-      <w:pPr>
-        <w:rPr>
-          <w:lang w:val="en-US"/>
-        </w:rPr>
-      </w:pPr>
+      </w:pPr>
+      <w:r>
+        <w:rPr>
+          <w:lang w:val="en-US"/>
+        </w:rPr>
+        <w:t xml:space="preserve">mod_derived_traits.R / </w:t>
+      </w:r>
       <w:r>
         <w:rPr>
           <w:color w:val="4472C4" w:themeColor="accent1"/>
           <w:lang w:val="en-US"/>
         </w:rPr>
-        <w:tab/>
-      </w:r>
-      <w:proofErr w:type="spellStart"/>
-      <w:r>
-        <w:rPr>
-          <w:lang w:val="en-US"/>
-        </w:rPr>
-        <w:t>mod_tab_quantitation.R</w:t>
-      </w:r>
-      <w:proofErr w:type="spellEnd"/>
-    </w:p>
-    <w:p>
-      <w:pPr>
+        <w:t>fct_derived_traits.R</w:t>
+      </w:r>
+    </w:p>
+    <w:p>
+      <w:pPr>
+        <w:rPr>
+          <w:lang w:val="en-US"/>
+        </w:rPr>
+      </w:pPr>
+      <w:r>
         <w:rPr>
           <w:color w:val="4472C4" w:themeColor="accent1"/>
           <w:lang w:val="en-US"/>
         </w:rPr>
-      </w:pPr>
-      <w:proofErr w:type="spellStart"/>
-      <w:r>
-        <w:rPr>
-          <w:lang w:val="en-US"/>
-        </w:rPr>
-        <w:t>mod_derived_traits.R</w:t>
-      </w:r>
-      <w:proofErr w:type="spellEnd"/>
-      <w:r>
-        <w:rPr>
-          <w:lang w:val="en-US"/>
-        </w:rPr>
-        <w:t xml:space="preserve"> / </w:t>
-      </w:r>
-      <w:proofErr w:type="spellStart"/>
+        <w:lastRenderedPageBreak/>
+        <w:tab/>
+      </w:r>
+      <w:r>
+        <w:rPr>
+          <w:lang w:val="en-US"/>
+        </w:rPr>
+        <w:t>mod_tab_intensities.R</w:t>
+      </w:r>
+    </w:p>
+    <w:p>
+      <w:pPr>
+        <w:rPr>
+          <w:lang w:val="en-US"/>
+        </w:rPr>
+      </w:pPr>
+      <w:r>
+        <w:rPr>
+          <w:lang w:val="en-US"/>
+        </w:rPr>
+        <w:t xml:space="preserve">mod_site_occupancy.R / </w:t>
+      </w:r>
       <w:r>
         <w:rPr>
           <w:color w:val="4472C4" w:themeColor="accent1"/>
           <w:lang w:val="en-US"/>
         </w:rPr>
-        <w:t>fct_derived_traits.R</w:t>
-      </w:r>
-      <w:proofErr w:type="spellEnd"/>
-    </w:p>
-    <w:p>
-      <w:pPr>
-        <w:rPr>
-          <w:lang w:val="en-US"/>
-        </w:rPr>
-      </w:pPr>
-      <w:r>
+        <w:t>fct_site_occupancy.R</w:t>
+      </w:r>
+    </w:p>
+    <w:p>
+      <w:pPr>
         <w:rPr>
           <w:color w:val="4472C4" w:themeColor="accent1"/>
           <w:lang w:val="en-US"/>
         </w:rPr>
-        <w:tab/>
-      </w:r>
-      <w:proofErr w:type="spellStart"/>
-      <w:r>
-        <w:rPr>
-          <w:lang w:val="en-US"/>
-        </w:rPr>
-        <w:t>mod_tab_intensities.R</w:t>
-      </w:r>
-      <w:proofErr w:type="spellEnd"/>
-    </w:p>
-    <w:p>
-      <w:pPr>
-        <w:rPr>
-          <w:lang w:val="en-US"/>
-        </w:rPr>
-      </w:pPr>
-      <w:proofErr w:type="spellStart"/>
-      <w:r>
-        <w:rPr>
-          <w:lang w:val="en-US"/>
-        </w:rPr>
-        <w:lastRenderedPageBreak/>
-        <w:t>mod_site_occupancy.R</w:t>
-      </w:r>
-      <w:proofErr w:type="spellEnd"/>
-      <w:r>
-        <w:rPr>
-          <w:lang w:val="en-US"/>
-        </w:rPr>
-        <w:t xml:space="preserve"> / </w:t>
-      </w:r>
-      <w:proofErr w:type="spellStart"/>
+      </w:pPr>
+      <w:r>
+        <w:rPr>
+          <w:lang w:val="en-US"/>
+        </w:rPr>
+        <w:t xml:space="preserve">mod_repeatability.R / </w:t>
+      </w:r>
       <w:r>
         <w:rPr>
           <w:color w:val="4472C4" w:themeColor="accent1"/>
           <w:lang w:val="en-US"/>
         </w:rPr>
-        <w:t>fct_site_occupancy.R</w:t>
-      </w:r>
-      <w:proofErr w:type="spellEnd"/>
-    </w:p>
-    <w:p>
-      <w:pPr>
+        <w:t>fct_repeatability.R</w:t>
+      </w:r>
+    </w:p>
+    <w:p>
+      <w:pPr>
+        <w:rPr>
+          <w:lang w:val="en-US"/>
+        </w:rPr>
+      </w:pPr>
+      <w:r>
         <w:rPr>
           <w:color w:val="4472C4" w:themeColor="accent1"/>
           <w:lang w:val="en-US"/>
         </w:rPr>
-      </w:pPr>
-      <w:proofErr w:type="spellStart"/>
-      <w:r>
-        <w:rPr>
-          <w:lang w:val="en-US"/>
-        </w:rPr>
-        <w:t>mod_repeatability.R</w:t>
-      </w:r>
-      <w:proofErr w:type="spellEnd"/>
-      <w:r>
-        <w:rPr>
-          <w:lang w:val="en-US"/>
-        </w:rPr>
-        <w:t xml:space="preserve"> / </w:t>
-      </w:r>
-      <w:proofErr w:type="spellStart"/>
+        <w:tab/>
+      </w:r>
+      <w:r>
+        <w:rPr>
+          <w:lang w:val="en-US"/>
+        </w:rPr>
+        <w:t>mod_tab_repeatability.R</w:t>
+      </w:r>
+    </w:p>
+    <w:p>
+      <w:pPr>
+        <w:rPr>
+          <w:lang w:val="en-US"/>
+        </w:rPr>
+      </w:pPr>
+      <w:r>
+        <w:rPr>
+          <w:lang w:val="en-US"/>
+        </w:rPr>
+        <w:tab/>
+      </w:r>
+      <w:r>
+        <w:rPr>
+          <w:lang w:val="en-US"/>
+        </w:rPr>
+        <w:tab/>
+        <w:t>mod_tab_repeatability_plot.R</w:t>
+      </w:r>
+    </w:p>
+    <w:p>
+      <w:pPr>
+        <w:rPr>
+          <w:lang w:val="en-US"/>
+        </w:rPr>
+      </w:pPr>
+      <w:r>
+        <w:rPr>
+          <w:lang w:val="en-US"/>
+        </w:rPr>
+        <w:t xml:space="preserve">mod_data_exploration.R / </w:t>
+      </w:r>
       <w:r>
         <w:rPr>
           <w:color w:val="4472C4" w:themeColor="accent1"/>
           <w:lang w:val="en-US"/>
         </w:rPr>
-        <w:t>fct_repeatability.R</w:t>
-      </w:r>
-      <w:proofErr w:type="spellEnd"/>
-    </w:p>
-    <w:p>
-      <w:pPr>
-        <w:rPr>
-          <w:lang w:val="en-US"/>
-        </w:rPr>
-      </w:pPr>
+        <w:t>fct_data_exploration.R</w:t>
+      </w:r>
+    </w:p>
+    <w:p>
+      <w:pPr>
+        <w:rPr>
+          <w:lang w:val="en-US"/>
+        </w:rPr>
+      </w:pPr>
+      <w:r>
+        <w:rPr>
+          <w:lang w:val="en-US"/>
+        </w:rPr>
+        <w:tab/>
+        <w:t>mod_tab_data_exploration.R</w:t>
+      </w:r>
+    </w:p>
+    <w:p>
+      <w:pPr>
+        <w:rPr>
+          <w:lang w:val="en-US"/>
+        </w:rPr>
+      </w:pPr>
+      <w:r>
+        <w:rPr>
+          <w:lang w:val="en-US"/>
+        </w:rPr>
+        <w:t>mod_export.</w:t>
+      </w:r>
+      <w:r>
+        <w:rPr>
+          <w:lang w:val="en-US"/>
+        </w:rPr>
+        <w:t>R</w:t>
+      </w:r>
+    </w:p>
+    <w:p>
+      <w:pPr>
+        <w:rPr>
+          <w:lang w:val="en-US"/>
+        </w:rPr>
+      </w:pPr>
+    </w:p>
+    <w:p>
+      <w:pPr>
+        <w:rPr>
+          <w:lang w:val="en-US"/>
+        </w:rPr>
+      </w:pPr>
+      <w:r>
+        <w:rPr>
+          <w:lang w:val="en-US"/>
+        </w:rPr>
+        <w:t xml:space="preserve">All functions (except small helper functions) within the </w:t>
+      </w:r>
       <w:r>
         <w:rPr>
           <w:color w:val="4472C4" w:themeColor="accent1"/>
           <w:lang w:val="en-US"/>
         </w:rPr>
-        <w:tab/>
-      </w:r>
-      <w:proofErr w:type="spellStart"/>
-      <w:r>
-        <w:rPr>
-          <w:lang w:val="en-US"/>
-        </w:rPr>
-        <w:t>mod_tab_repeatability.R</w:t>
-      </w:r>
-      <w:proofErr w:type="spellEnd"/>
-    </w:p>
-    <w:p>
-      <w:pPr>
-        <w:rPr>
-          <w:lang w:val="en-US"/>
-        </w:rPr>
-      </w:pPr>
-      <w:r>
-        <w:rPr>
-          <w:lang w:val="en-US"/>
-        </w:rPr>
-        <w:tab/>
-      </w:r>
-      <w:r>
-        <w:rPr>
-          <w:lang w:val="en-US"/>
-        </w:rPr>
-        <w:tab/>
-      </w:r>
-      <w:proofErr w:type="spellStart"/>
-      <w:r>
-        <w:rPr>
-          <w:lang w:val="en-US"/>
-        </w:rPr>
-        <w:t>mod_tab_repeatability_plot.R</w:t>
-      </w:r>
-      <w:proofErr w:type="spellEnd"/>
-    </w:p>
-    <w:p>
-      <w:pPr>
-        <w:rPr>
-          <w:lang w:val="en-US"/>
-        </w:rPr>
-      </w:pPr>
-      <w:proofErr w:type="spellStart"/>
-      <w:r>
-        <w:rPr>
-          <w:lang w:val="en-US"/>
-        </w:rPr>
-        <w:t>mod_data_exploration.R</w:t>
-      </w:r>
-      <w:proofErr w:type="spellEnd"/>
-      <w:r>
-        <w:rPr>
-          <w:lang w:val="en-US"/>
-        </w:rPr>
-        <w:t xml:space="preserve"> / </w:t>
-      </w:r>
-      <w:proofErr w:type="spellStart"/>
-      <w:r>
-        <w:rPr>
-          <w:color w:val="4472C4" w:themeColor="accent1"/>
-          <w:lang w:val="en-US"/>
-        </w:rPr>
-        <w:t>fct_data_exploration.R</w:t>
-      </w:r>
-      <w:proofErr w:type="spellEnd"/>
-    </w:p>
-    <w:p>
-      <w:pPr>
-        <w:rPr>
-          <w:lang w:val="en-US"/>
-        </w:rPr>
-      </w:pPr>
-      <w:r>
-        <w:rPr>
-          <w:lang w:val="en-US"/>
-        </w:rPr>
-        <w:tab/>
-      </w:r>
-      <w:proofErr w:type="spellStart"/>
-      <w:r>
-        <w:rPr>
-          <w:lang w:val="en-US"/>
-        </w:rPr>
-        <w:t>mod_tab_data_exploration.R</w:t>
-      </w:r>
-      <w:proofErr w:type="spellEnd"/>
-    </w:p>
-    <w:p>
-      <w:pPr>
-        <w:rPr>
-          <w:lang w:val="en-US"/>
-        </w:rPr>
-      </w:pPr>
-      <w:proofErr w:type="spellStart"/>
-      <w:r>
-        <w:rPr>
-          <w:lang w:val="en-US"/>
-        </w:rPr>
-        <w:t>mod_export.</w:t>
-      </w:r>
-      <w:r>
-        <w:rPr>
-          <w:lang w:val="en-US"/>
-        </w:rPr>
-        <w:t>R</w:t>
-      </w:r>
-      <w:proofErr w:type="spellEnd"/>
-    </w:p>
-    <w:p>
-      <w:pPr>
-        <w:rPr>
-          <w:lang w:val="en-US"/>
-        </w:rPr>
-      </w:pPr>
-    </w:p>
-    <w:p>
-      <w:pPr>
-        <w:rPr>
-          <w:lang w:val="en-US"/>
-        </w:rPr>
-      </w:pPr>
-      <w:r>
-        <w:rPr>
-          <w:lang w:val="en-US"/>
-        </w:rPr>
-        <w:t xml:space="preserve">All functions (except small helper functions) within the </w:t>
-      </w:r>
-      <w:proofErr w:type="spellStart"/>
-      <w:r>
-        <w:rPr>
-          <w:color w:val="4472C4" w:themeColor="accent1"/>
-          <w:lang w:val="en-US"/>
-        </w:rPr>
-        <w:t>fct</w:t>
-      </w:r>
-      <w:proofErr w:type="spellEnd"/>
-      <w:r>
-        <w:rPr>
-          <w:color w:val="4472C4" w:themeColor="accent1"/>
-          <w:lang w:val="en-US"/>
-        </w:rPr>
-        <w:t>_</w:t>
-      </w:r>
-      <w:r>
-        <w:rPr>
-          <w:lang w:val="en-US"/>
-        </w:rPr>
-        <w:t xml:space="preserve"> files are documented using the roxygen2 package. To view the documentation as a help page run ‘golem::</w:t>
-      </w:r>
-      <w:proofErr w:type="spellStart"/>
-      <w:r>
-        <w:rPr>
-          <w:lang w:val="en-US"/>
-        </w:rPr>
-        <w:t>document_and_reload</w:t>
-      </w:r>
-      <w:proofErr w:type="spellEnd"/>
-      <w:r>
-        <w:rPr>
-          <w:lang w:val="en-US"/>
-        </w:rPr>
-        <w:t>()’</w:t>
+        <w:t>fct_</w:t>
+      </w:r>
+      <w:r>
+        <w:rPr>
+          <w:lang w:val="en-US"/>
+        </w:rPr>
+        <w:t xml:space="preserve"> files are documented using the roxygen2 package. To view the documentation as a help page run ‘golem::document_and_reload()’</w:t>
       </w:r>
       <w:r>
         <w:rPr>
@@ -1222,14 +969,12 @@
           <w:lang w:val="en-US"/>
         </w:rPr>
       </w:pPr>
-      <w:proofErr w:type="spellStart"/>
       <w:r>
         <w:rPr>
           <w:lang w:val="en-US"/>
         </w:rPr>
         <w:t>app_config.R</w:t>
       </w:r>
-      <w:proofErr w:type="spellEnd"/>
       <w:r>
         <w:rPr>
           <w:lang w:val="en-US"/>
@@ -1251,14 +996,12 @@
           <w:lang w:val="en-US"/>
         </w:rPr>
       </w:pPr>
-      <w:proofErr w:type="spellStart"/>
       <w:r>
         <w:rPr>
           <w:lang w:val="en-US"/>
         </w:rPr>
         <w:t>golem_utils_server.R</w:t>
       </w:r>
-      <w:proofErr w:type="spellEnd"/>
       <w:r>
         <w:rPr>
           <w:lang w:val="en-US"/>
@@ -1274,40 +1017,18 @@
           <w:lang w:val="en-US"/>
         </w:rPr>
       </w:pPr>
-      <w:proofErr w:type="spellStart"/>
-      <w:r>
-        <w:rPr>
-          <w:lang w:val="en-US"/>
-        </w:rPr>
-        <w:t>golem_utils_ui.R</w:t>
-      </w:r>
-      <w:proofErr w:type="spellEnd"/>
-      <w:r>
-        <w:rPr>
-          <w:lang w:val="en-US"/>
-        </w:rPr>
-        <w:t xml:space="preserve"> </w:t>
-      </w:r>
-      <w:r>
-        <w:rPr>
-          <w:lang w:val="en-US"/>
-        </w:rPr>
-        <w:tab/>
-        <w:t xml:space="preserve">Same as above, but for </w:t>
-      </w:r>
-      <w:proofErr w:type="spellStart"/>
-      <w:r>
-        <w:rPr>
-          <w:lang w:val="en-US"/>
-        </w:rPr>
-        <w:t>ui</w:t>
-      </w:r>
-      <w:proofErr w:type="spellEnd"/>
-      <w:r>
-        <w:rPr>
-          <w:lang w:val="en-US"/>
-        </w:rPr>
-        <w:t xml:space="preserve"> functions.</w:t>
+      <w:r>
+        <w:rPr>
+          <w:lang w:val="en-US"/>
+        </w:rPr>
+        <w:t xml:space="preserve">golem_utils_ui.R </w:t>
+      </w:r>
+      <w:r>
+        <w:rPr>
+          <w:lang w:val="en-US"/>
+        </w:rPr>
+        <w:tab/>
+        <w:t>Same as above, but for ui functions.</w:t>
       </w:r>
     </w:p>
     <w:p>
@@ -1317,14 +1038,12 @@
           <w:lang w:val="en-US"/>
         </w:rPr>
       </w:pPr>
-      <w:proofErr w:type="spellStart"/>
       <w:r>
         <w:rPr>
           <w:lang w:val="en-US"/>
         </w:rPr>
         <w:t>run_app.R</w:t>
       </w:r>
-      <w:proofErr w:type="spellEnd"/>
       <w:r>
         <w:rPr>
           <w:lang w:val="en-US"/>
@@ -1361,14 +1080,12 @@
           <w:lang w:val="en-US"/>
         </w:rPr>
       </w:pPr>
-      <w:proofErr w:type="spellStart"/>
       <w:r>
         <w:rPr>
           <w:lang w:val="en-US"/>
         </w:rPr>
         <w:t>data.R</w:t>
       </w:r>
-      <w:proofErr w:type="spellEnd"/>
       <w:r>
         <w:rPr>
           <w:lang w:val="en-US"/>
@@ -1401,14 +1118,12 @@
           <w:lang w:val="en-US"/>
         </w:rPr>
       </w:pPr>
-      <w:proofErr w:type="spellStart"/>
       <w:r>
         <w:rPr>
           <w:lang w:val="en-US"/>
         </w:rPr>
         <w:t>utils_general.R</w:t>
       </w:r>
-      <w:proofErr w:type="spellEnd"/>
       <w:r>
         <w:rPr>
           <w:lang w:val="en-US"/>
@@ -1433,16 +1148,8 @@
         <w:rPr>
           <w:lang w:val="en-US"/>
         </w:rPr>
-        <w:t>utils-</w:t>
-      </w:r>
-      <w:proofErr w:type="spellStart"/>
-      <w:r>
-        <w:rPr>
-          <w:lang w:val="en-US"/>
-        </w:rPr>
-        <w:t>pipe.R</w:t>
-      </w:r>
-      <w:proofErr w:type="spellEnd"/>
+        <w:t>utils-pipe.R</w:t>
+      </w:r>
       <w:r>
         <w:rPr>
           <w:lang w:val="en-US"/>

</xml_diff>